<commit_message>
Assignment 8 & 9
</commit_message>
<xml_diff>
--- a/src/assignment_3a/Assignment 3A.docx
+++ b/src/assignment_3a/Assignment 3A.docx
@@ -531,14 +531,7 @@
             <w:rFonts w:ascii="Cambria Math" w:eastAsiaTheme="minorEastAsia" w:hAnsi="Cambria Math"/>
             <w:lang w:val="en-US"/>
           </w:rPr>
-          <m:t>=</m:t>
-        </m:r>
-        <m:r>
-          <w:rPr>
-            <w:rFonts w:ascii="Cambria Math" w:eastAsiaTheme="minorEastAsia" w:hAnsi="Cambria Math"/>
-            <w:lang w:val="en-US"/>
-          </w:rPr>
-          <m:t>θ</m:t>
+          <m:t>=θ</m:t>
         </m:r>
         <m:d>
           <m:dPr>
@@ -649,7 +642,36 @@
             <w:rFonts w:ascii="Cambria Math" w:eastAsiaTheme="minorEastAsia" w:hAnsi="Cambria Math"/>
             <w:lang w:val="en-US"/>
           </w:rPr>
-          <m:t>(n)</m:t>
+          <m:t>(</m:t>
+        </m:r>
+        <m:rad>
+          <m:radPr>
+            <m:degHide m:val="1"/>
+            <m:ctrlPr>
+              <w:rPr>
+                <w:rFonts w:ascii="Cambria Math" w:eastAsiaTheme="minorEastAsia" w:hAnsi="Cambria Math"/>
+                <w:i/>
+                <w:lang w:val="en-US"/>
+              </w:rPr>
+            </m:ctrlPr>
+          </m:radPr>
+          <m:deg/>
+          <m:e>
+            <m:r>
+              <w:rPr>
+                <w:rFonts w:ascii="Cambria Math" w:eastAsiaTheme="minorEastAsia" w:hAnsi="Cambria Math"/>
+                <w:lang w:val="en-US"/>
+              </w:rPr>
+              <m:t>n</m:t>
+            </m:r>
+          </m:e>
+        </m:rad>
+        <m:r>
+          <w:rPr>
+            <w:rFonts w:ascii="Cambria Math" w:eastAsiaTheme="minorEastAsia" w:hAnsi="Cambria Math"/>
+            <w:lang w:val="en-US"/>
+          </w:rPr>
+          <m:t>)</m:t>
         </m:r>
       </m:oMath>
     </w:p>
@@ -739,13 +761,35 @@
             </m:r>
           </m:e>
           <m:sup>
-            <m:r>
-              <w:rPr>
-                <w:rFonts w:ascii="Cambria Math" w:eastAsiaTheme="minorEastAsia" w:hAnsi="Cambria Math"/>
-                <w:lang w:val="en-US"/>
-              </w:rPr>
-              <m:t>b</m:t>
-            </m:r>
+            <m:f>
+              <m:fPr>
+                <m:ctrlPr>
+                  <w:rPr>
+                    <w:rFonts w:ascii="Cambria Math" w:eastAsiaTheme="minorEastAsia" w:hAnsi="Cambria Math"/>
+                    <w:i/>
+                    <w:lang w:val="en-US"/>
+                  </w:rPr>
+                </m:ctrlPr>
+              </m:fPr>
+              <m:num>
+                <m:r>
+                  <w:rPr>
+                    <w:rFonts w:ascii="Cambria Math" w:eastAsiaTheme="minorEastAsia" w:hAnsi="Cambria Math"/>
+                    <w:lang w:val="en-US"/>
+                  </w:rPr>
+                  <m:t>b</m:t>
+                </m:r>
+              </m:num>
+              <m:den>
+                <m:r>
+                  <w:rPr>
+                    <w:rFonts w:ascii="Cambria Math" w:eastAsiaTheme="minorEastAsia" w:hAnsi="Cambria Math"/>
+                    <w:lang w:val="en-US"/>
+                  </w:rPr>
+                  <m:t>2</m:t>
+                </m:r>
+              </m:den>
+            </m:f>
           </m:sup>
         </m:sSup>
         <m:r>

</xml_diff>